<commit_message>
Added Test Plan 2.0
</commit_message>
<xml_diff>
--- a/411 Project/nocLock/Documentaion/Test Plan/T02-TestCase 4.1.docx
+++ b/411 Project/nocLock/Documentaion/Test Plan/T02-TestCase 4.1.docx
@@ -375,7 +375,7 @@
         </w:rPr>
       </w:pPr>
       <w:r>
-        <w:t>Test Case 1.2</w:t>
+        <w:t>Test Case 1.3</w:t>
       </w:r>
     </w:p>
     <w:p>
@@ -390,7 +390,7 @@
         </w:rPr>
       </w:pPr>
       <w:r>
-        <w:t>Test Case 1.3</w:t>
+        <w:t>Test Case 1.4</w:t>
       </w:r>
     </w:p>
     <w:p>
@@ -405,7 +405,7 @@
         </w:rPr>
       </w:pPr>
       <w:r>
-        <w:t>Test Case 1.4</w:t>
+        <w:t>Test Case 1.5</w:t>
       </w:r>
     </w:p>
     <w:p>
@@ -420,7 +420,7 @@
         </w:rPr>
       </w:pPr>
       <w:r>
-        <w:t>Test Case 1.5</w:t>
+        <w:t>Test Case 1.7</w:t>
       </w:r>
     </w:p>
     <w:p>
@@ -435,40 +435,7 @@
         </w:rPr>
       </w:pPr>
       <w:r>
-        <w:t>Test Case 1.6</w:t>
-      </w:r>
-    </w:p>
-    <w:p>
-      <w:pPr>
-        <w:pStyle w:val="ListParagraph"/>
-        <w:numPr>
-          <w:ilvl w:val="0"/>
-          <w:numId w:val="2"/>
-        </w:numPr>
-        <w:rPr>
-          <w:b/>
-        </w:rPr>
-      </w:pPr>
-      <w:r>
-        <w:t>Test Case 1.7</w:t>
-      </w:r>
-    </w:p>
-    <w:p>
-      <w:pPr>
-        <w:pStyle w:val="ListParagraph"/>
-        <w:numPr>
-          <w:ilvl w:val="0"/>
-          <w:numId w:val="2"/>
-        </w:numPr>
-        <w:rPr>
-          <w:b/>
-        </w:rPr>
-      </w:pPr>
-      <w:r>
-        <w:t>Program Use-Case</w:t>
-      </w:r>
-      <w:r>
-        <w:t xml:space="preserve"> (T02 System Design.doc)  </w:t>
+        <w:t xml:space="preserve">Program Use-Case (T02 System Design.doc)  </w:t>
       </w:r>
     </w:p>
     <w:p>
@@ -522,6 +489,9 @@
         <w:t xml:space="preserve"> Schematic. This test setup will mainly focus on the connections between each module and the microcontroller module. </w:t>
       </w:r>
     </w:p>
+    <w:p/>
+    <w:p/>
+    <w:p/>
     <w:p/>
     <w:p>
       <w:pPr>
@@ -533,7 +503,7 @@
       </w:pPr>
       <w:r>
         <w:lastRenderedPageBreak/>
-        <w:t xml:space="preserve">Connect Solenoid Drive Module to 9 VDC power supply. Connect Microcontroller PB2 (Pin 14) to Solenoid Control on Solenoid Drive Module. </w:t>
+        <w:t>Connect Microcontroller PC5 (Pin 28) to Knock Sense on the Knock Sensor.</w:t>
       </w:r>
     </w:p>
     <w:p>
@@ -545,7 +515,7 @@
         </w:numPr>
       </w:pPr>
       <w:r>
-        <w:t>Connect Microcontroller PC5 (Pin 28) to Knock Sense on the Knock Sensor.</w:t>
+        <w:t xml:space="preserve">Connect Microcontroller PB3 (Pin 15) to Green Drive on the LED Module. </w:t>
       </w:r>
     </w:p>
     <w:p>
@@ -557,7 +527,7 @@
         </w:numPr>
       </w:pPr>
       <w:r>
-        <w:t xml:space="preserve">Connect Microcontroller PB3 (Pin 15) to Green Drive on the LED Module. </w:t>
+        <w:t>Connect Microcontroller PB4 (Pin 16) to Red Drive on the LED module.</w:t>
       </w:r>
     </w:p>
     <w:p>
@@ -569,31 +539,7 @@
         </w:numPr>
       </w:pPr>
       <w:r>
-        <w:t>Connect Microcontroller PB4 (Pin 16) to Red Drive on the LED module.</w:t>
-      </w:r>
-    </w:p>
-    <w:p>
-      <w:pPr>
-        <w:pStyle w:val="ListParagraph"/>
-        <w:numPr>
-          <w:ilvl w:val="0"/>
-          <w:numId w:val="6"/>
-        </w:numPr>
-      </w:pPr>
-      <w:r>
         <w:t>Connect Microcontroller PB0 (Pin 12) to Program on the Program Button Module.</w:t>
-      </w:r>
-    </w:p>
-    <w:p>
-      <w:pPr>
-        <w:pStyle w:val="ListParagraph"/>
-        <w:numPr>
-          <w:ilvl w:val="0"/>
-          <w:numId w:val="6"/>
-        </w:numPr>
-      </w:pPr>
-      <w:r>
-        <w:t xml:space="preserve">Connect Microcontroller PB1 (Pin 13) to Unlock on the Unlock Button Module. </w:t>
       </w:r>
     </w:p>
     <w:p>
@@ -823,7 +769,7 @@
           </w:tcPr>
           <w:p>
             <w:r>
-              <w:t>LED turns yellow, waits for knock sequence to be entered.</w:t>
+              <w:t>LED turns yellow.</w:t>
             </w:r>
           </w:p>
         </w:tc>
@@ -911,7 +857,13 @@
           </w:tcPr>
           <w:p>
             <w:r>
-              <w:t>LED turns green confirming knock entry, LED turns Green.</w:t>
+              <w:t>LED turns green confirm</w:t>
+            </w:r>
+            <w:r>
+              <w:t>ing knock entry, LED turns yellow</w:t>
+            </w:r>
+            <w:r>
+              <w:t>.</w:t>
             </w:r>
           </w:p>
         </w:tc>
@@ -954,34 +906,236 @@
             <w:tcW w:w="2518" w:type="dxa"/>
           </w:tcPr>
           <w:p>
+            <w:r>
+              <w:t>LED turns green confirming new knock sequence has been successfully program.</w:t>
+            </w:r>
+          </w:p>
+          <w:p>
             <w:pPr>
-              <w:pStyle w:val="ListParagraph"/>
-              <w:numPr>
-                <w:ilvl w:val="0"/>
-                <w:numId w:val="8"/>
-              </w:numPr>
+              <w:ind w:left="360"/>
             </w:pPr>
-            <w:r>
-              <w:t>LED turns green confirming new knock sequence has been successfully program.</w:t>
-            </w:r>
-          </w:p>
-          <w:p>
-            <w:pPr>
-              <w:pStyle w:val="ListParagraph"/>
-              <w:numPr>
-                <w:ilvl w:val="0"/>
-                <w:numId w:val="8"/>
-              </w:numPr>
-            </w:pPr>
-            <w:r>
-              <w:t>LED turns Red signifying that knock sequen</w:t>
-            </w:r>
-            <w:r>
-              <w:t>ces were different. Go back to S</w:t>
-            </w:r>
-            <w:r>
-              <w:t xml:space="preserve">tep 2. </w:t>
-            </w:r>
+          </w:p>
+        </w:tc>
+        <w:tc>
+          <w:tcPr>
+            <w:tcW w:w="918" w:type="dxa"/>
+          </w:tcPr>
+          <w:p/>
+        </w:tc>
+        <w:tc>
+          <w:tcPr>
+            <w:tcW w:w="2808" w:type="dxa"/>
+          </w:tcPr>
+          <w:p/>
+        </w:tc>
+      </w:tr>
+      <w:tr>
+        <w:tc>
+          <w:tcPr>
+            <w:tcW w:w="720" w:type="dxa"/>
+          </w:tcPr>
+          <w:p>
+            <w:r>
+              <w:t>6.</w:t>
+            </w:r>
+          </w:p>
+        </w:tc>
+        <w:tc>
+          <w:tcPr>
+            <w:tcW w:w="1892" w:type="dxa"/>
+          </w:tcPr>
+          <w:p>
+            <w:r>
+              <w:t>Press Reset Button</w:t>
+            </w:r>
+          </w:p>
+        </w:tc>
+        <w:tc>
+          <w:tcPr>
+            <w:tcW w:w="2518" w:type="dxa"/>
+          </w:tcPr>
+          <w:p>
+            <w:r>
+              <w:t>EEPROM gets Erased.</w:t>
+            </w:r>
+          </w:p>
+        </w:tc>
+        <w:tc>
+          <w:tcPr>
+            <w:tcW w:w="918" w:type="dxa"/>
+          </w:tcPr>
+          <w:p/>
+        </w:tc>
+        <w:tc>
+          <w:tcPr>
+            <w:tcW w:w="2808" w:type="dxa"/>
+          </w:tcPr>
+          <w:p/>
+        </w:tc>
+      </w:tr>
+      <w:tr>
+        <w:tc>
+          <w:tcPr>
+            <w:tcW w:w="720" w:type="dxa"/>
+          </w:tcPr>
+          <w:p>
+            <w:r>
+              <w:t>7.</w:t>
+            </w:r>
+          </w:p>
+        </w:tc>
+        <w:tc>
+          <w:tcPr>
+            <w:tcW w:w="1892" w:type="dxa"/>
+          </w:tcPr>
+          <w:p>
+            <w:r>
+              <w:t>Push Program Button</w:t>
+            </w:r>
+          </w:p>
+        </w:tc>
+        <w:tc>
+          <w:tcPr>
+            <w:tcW w:w="2518" w:type="dxa"/>
+          </w:tcPr>
+          <w:p>
+            <w:r>
+              <w:t>LED turns yellow.</w:t>
+            </w:r>
+          </w:p>
+        </w:tc>
+        <w:tc>
+          <w:tcPr>
+            <w:tcW w:w="918" w:type="dxa"/>
+          </w:tcPr>
+          <w:p/>
+        </w:tc>
+        <w:tc>
+          <w:tcPr>
+            <w:tcW w:w="2808" w:type="dxa"/>
+          </w:tcPr>
+          <w:p/>
+        </w:tc>
+      </w:tr>
+      <w:tr>
+        <w:tc>
+          <w:tcPr>
+            <w:tcW w:w="720" w:type="dxa"/>
+          </w:tcPr>
+          <w:p>
+            <w:r>
+              <w:t>8.</w:t>
+            </w:r>
+          </w:p>
+        </w:tc>
+        <w:tc>
+          <w:tcPr>
+            <w:tcW w:w="1892" w:type="dxa"/>
+          </w:tcPr>
+          <w:p>
+            <w:r>
+              <w:t>Enter Knock Sequence</w:t>
+            </w:r>
+          </w:p>
+        </w:tc>
+        <w:tc>
+          <w:tcPr>
+            <w:tcW w:w="2518" w:type="dxa"/>
+          </w:tcPr>
+          <w:p>
+            <w:r>
+              <w:t>LED remains yellow</w:t>
+            </w:r>
+          </w:p>
+        </w:tc>
+        <w:tc>
+          <w:tcPr>
+            <w:tcW w:w="918" w:type="dxa"/>
+          </w:tcPr>
+          <w:p/>
+        </w:tc>
+        <w:tc>
+          <w:tcPr>
+            <w:tcW w:w="2808" w:type="dxa"/>
+          </w:tcPr>
+          <w:p/>
+        </w:tc>
+      </w:tr>
+      <w:tr>
+        <w:tc>
+          <w:tcPr>
+            <w:tcW w:w="720" w:type="dxa"/>
+          </w:tcPr>
+          <w:p>
+            <w:r>
+              <w:t>9.</w:t>
+            </w:r>
+          </w:p>
+        </w:tc>
+        <w:tc>
+          <w:tcPr>
+            <w:tcW w:w="1892" w:type="dxa"/>
+          </w:tcPr>
+          <w:p>
+            <w:r>
+              <w:t>Push Program Button</w:t>
+            </w:r>
+          </w:p>
+        </w:tc>
+        <w:tc>
+          <w:tcPr>
+            <w:tcW w:w="2518" w:type="dxa"/>
+          </w:tcPr>
+          <w:p>
+            <w:r>
+              <w:t>LED turns green confirming knock entry, LED turns back to yellow.</w:t>
+            </w:r>
+          </w:p>
+        </w:tc>
+        <w:tc>
+          <w:tcPr>
+            <w:tcW w:w="918" w:type="dxa"/>
+          </w:tcPr>
+          <w:p/>
+        </w:tc>
+        <w:tc>
+          <w:tcPr>
+            <w:tcW w:w="2808" w:type="dxa"/>
+          </w:tcPr>
+          <w:p/>
+        </w:tc>
+      </w:tr>
+      <w:tr>
+        <w:tc>
+          <w:tcPr>
+            <w:tcW w:w="720" w:type="dxa"/>
+          </w:tcPr>
+          <w:p>
+            <w:r>
+              <w:t>10.</w:t>
+            </w:r>
+          </w:p>
+        </w:tc>
+        <w:tc>
+          <w:tcPr>
+            <w:tcW w:w="1892" w:type="dxa"/>
+          </w:tcPr>
+          <w:p>
+            <w:r>
+              <w:t>Enter Different Knock Sequence</w:t>
+            </w:r>
+          </w:p>
+        </w:tc>
+        <w:tc>
+          <w:tcPr>
+            <w:tcW w:w="2518" w:type="dxa"/>
+          </w:tcPr>
+          <w:p>
+            <w:r>
+              <w:t xml:space="preserve">LED turns red signifying that the knock sequences were different. </w:t>
+            </w:r>
+            <w:bookmarkStart w:id="0" w:name="_GoBack"/>
+            <w:bookmarkEnd w:id="0"/>
           </w:p>
         </w:tc>
         <w:tc>
@@ -998,10 +1152,7 @@
         </w:tc>
       </w:tr>
     </w:tbl>
-    <w:p>
-      <w:bookmarkStart w:id="0" w:name="_GoBack"/>
-      <w:bookmarkEnd w:id="0"/>
-    </w:p>
+    <w:p/>
     <w:sectPr>
       <w:pgSz w:w="12240" w:h="15840"/>
       <w:pgMar w:top="1440" w:right="1800" w:bottom="1440" w:left="1800" w:header="720" w:footer="720" w:gutter="0"/>
@@ -1190,6 +1341,95 @@
     </w:lvl>
   </w:abstractNum>
   <w:abstractNum w:abstractNumId="2">
+    <w:nsid w:val="381423FF"/>
+    <w:multiLevelType w:val="hybridMultilevel"/>
+    <w:tmpl w:val="68805B34"/>
+    <w:lvl w:ilvl="0" w:tplc="0409000F">
+      <w:start w:val="1"/>
+      <w:numFmt w:val="decimal"/>
+      <w:lvlText w:val="%1."/>
+      <w:lvlJc w:val="left"/>
+      <w:pPr>
+        <w:ind w:left="720" w:hanging="360"/>
+      </w:pPr>
+      <w:rPr>
+        <w:rFonts w:hint="default"/>
+      </w:rPr>
+    </w:lvl>
+    <w:lvl w:ilvl="1" w:tplc="04090019" w:tentative="1">
+      <w:start w:val="1"/>
+      <w:numFmt w:val="lowerLetter"/>
+      <w:lvlText w:val="%2."/>
+      <w:lvlJc w:val="left"/>
+      <w:pPr>
+        <w:ind w:left="1440" w:hanging="360"/>
+      </w:pPr>
+    </w:lvl>
+    <w:lvl w:ilvl="2" w:tplc="0409001B" w:tentative="1">
+      <w:start w:val="1"/>
+      <w:numFmt w:val="lowerRoman"/>
+      <w:lvlText w:val="%3."/>
+      <w:lvlJc w:val="right"/>
+      <w:pPr>
+        <w:ind w:left="2160" w:hanging="180"/>
+      </w:pPr>
+    </w:lvl>
+    <w:lvl w:ilvl="3" w:tplc="0409000F" w:tentative="1">
+      <w:start w:val="1"/>
+      <w:numFmt w:val="decimal"/>
+      <w:lvlText w:val="%4."/>
+      <w:lvlJc w:val="left"/>
+      <w:pPr>
+        <w:ind w:left="2880" w:hanging="360"/>
+      </w:pPr>
+    </w:lvl>
+    <w:lvl w:ilvl="4" w:tplc="04090019" w:tentative="1">
+      <w:start w:val="1"/>
+      <w:numFmt w:val="lowerLetter"/>
+      <w:lvlText w:val="%5."/>
+      <w:lvlJc w:val="left"/>
+      <w:pPr>
+        <w:ind w:left="3600" w:hanging="360"/>
+      </w:pPr>
+    </w:lvl>
+    <w:lvl w:ilvl="5" w:tplc="0409001B" w:tentative="1">
+      <w:start w:val="1"/>
+      <w:numFmt w:val="lowerRoman"/>
+      <w:lvlText w:val="%6."/>
+      <w:lvlJc w:val="right"/>
+      <w:pPr>
+        <w:ind w:left="4320" w:hanging="180"/>
+      </w:pPr>
+    </w:lvl>
+    <w:lvl w:ilvl="6" w:tplc="0409000F" w:tentative="1">
+      <w:start w:val="1"/>
+      <w:numFmt w:val="decimal"/>
+      <w:lvlText w:val="%7."/>
+      <w:lvlJc w:val="left"/>
+      <w:pPr>
+        <w:ind w:left="5040" w:hanging="360"/>
+      </w:pPr>
+    </w:lvl>
+    <w:lvl w:ilvl="7" w:tplc="04090019" w:tentative="1">
+      <w:start w:val="1"/>
+      <w:numFmt w:val="lowerLetter"/>
+      <w:lvlText w:val="%8."/>
+      <w:lvlJc w:val="left"/>
+      <w:pPr>
+        <w:ind w:left="5760" w:hanging="360"/>
+      </w:pPr>
+    </w:lvl>
+    <w:lvl w:ilvl="8" w:tplc="0409001B" w:tentative="1">
+      <w:start w:val="1"/>
+      <w:numFmt w:val="lowerRoman"/>
+      <w:lvlText w:val="%9."/>
+      <w:lvlJc w:val="right"/>
+      <w:pPr>
+        <w:ind w:left="6480" w:hanging="180"/>
+      </w:pPr>
+    </w:lvl>
+  </w:abstractNum>
+  <w:abstractNum w:abstractNumId="3">
     <w:nsid w:val="3A200E91"/>
     <w:multiLevelType w:val="hybridMultilevel"/>
     <w:tmpl w:val="4F0605A4"/>
@@ -1279,7 +1519,7 @@
       </w:pPr>
     </w:lvl>
   </w:abstractNum>
-  <w:abstractNum w:abstractNumId="3">
+  <w:abstractNum w:abstractNumId="4">
     <w:nsid w:val="42CE1F70"/>
     <w:multiLevelType w:val="hybridMultilevel"/>
     <w:tmpl w:val="B2ECA680"/>
@@ -1392,7 +1632,7 @@
       </w:rPr>
     </w:lvl>
   </w:abstractNum>
-  <w:abstractNum w:abstractNumId="4">
+  <w:abstractNum w:abstractNumId="5">
     <w:nsid w:val="42E634E1"/>
     <w:multiLevelType w:val="hybridMultilevel"/>
     <w:tmpl w:val="BF209FA2"/>
@@ -1481,7 +1721,7 @@
       </w:pPr>
     </w:lvl>
   </w:abstractNum>
-  <w:abstractNum w:abstractNumId="5">
+  <w:abstractNum w:abstractNumId="6">
     <w:nsid w:val="43777B91"/>
     <w:multiLevelType w:val="hybridMultilevel"/>
     <w:tmpl w:val="B038D4F8"/>
@@ -1570,7 +1810,7 @@
       </w:pPr>
     </w:lvl>
   </w:abstractNum>
-  <w:abstractNum w:abstractNumId="6">
+  <w:abstractNum w:abstractNumId="7">
     <w:nsid w:val="66B57F07"/>
     <w:multiLevelType w:val="hybridMultilevel"/>
     <w:tmpl w:val="224AB250"/>
@@ -1656,7 +1896,7 @@
       </w:pPr>
     </w:lvl>
   </w:abstractNum>
-  <w:abstractNum w:abstractNumId="7">
+  <w:abstractNum w:abstractNumId="8">
     <w:nsid w:val="71006763"/>
     <w:multiLevelType w:val="hybridMultilevel"/>
     <w:tmpl w:val="4E069D30"/>
@@ -1743,13 +1983,13 @@
     </w:lvl>
   </w:abstractNum>
   <w:num w:numId="1">
+    <w:abstractNumId w:val="4"/>
+  </w:num>
+  <w:num w:numId="2">
     <w:abstractNumId w:val="3"/>
   </w:num>
-  <w:num w:numId="2">
-    <w:abstractNumId w:val="2"/>
-  </w:num>
   <w:num w:numId="3">
-    <w:abstractNumId w:val="7"/>
+    <w:abstractNumId w:val="8"/>
   </w:num>
   <w:num w:numId="4">
     <w:abstractNumId w:val="1"/>
@@ -1758,13 +1998,16 @@
     <w:abstractNumId w:val="0"/>
   </w:num>
   <w:num w:numId="6">
+    <w:abstractNumId w:val="7"/>
+  </w:num>
+  <w:num w:numId="7">
+    <w:abstractNumId w:val="5"/>
+  </w:num>
+  <w:num w:numId="8">
     <w:abstractNumId w:val="6"/>
   </w:num>
-  <w:num w:numId="7">
-    <w:abstractNumId w:val="4"/>
-  </w:num>
-  <w:num w:numId="8">
-    <w:abstractNumId w:val="5"/>
+  <w:num w:numId="9">
+    <w:abstractNumId w:val="2"/>
   </w:num>
 </w:numbering>
 </file>

</xml_diff>

<commit_message>
Updated Test cases 4.1/7.1
</commit_message>
<xml_diff>
--- a/411 Project/nocLock/Documentaion/Test Plan/T02-TestCase 4.1.docx
+++ b/411 Project/nocLock/Documentaion/Test Plan/T02-TestCase 4.1.docx
@@ -85,10 +85,19 @@
         <w:t>hecks that</w:t>
       </w:r>
       <w:r>
-        <w:t xml:space="preserve"> the basic function of programming a knock sequence is working correctly. </w:t>
-      </w:r>
-      <w:r>
-        <w:t xml:space="preserve">To conduct this function test use the Program Use-Case found in the T02 System Design document. </w:t>
+        <w:t xml:space="preserve"> the basic function of programming a knock sequence is working correctly.</w:t>
+      </w:r>
+      <w:r>
+        <w:t xml:space="preserve"> To fully test the program function two identical knocks are used to simulate a success and two separate knocks are used to simulate a fail. </w:t>
+      </w:r>
+      <w:r>
+        <w:t>T</w:t>
+      </w:r>
+      <w:r>
+        <w:t>o conduct this function test reference</w:t>
+      </w:r>
+      <w:r>
+        <w:t xml:space="preserve"> the Program Use-Case found in the T02 System Design document. </w:t>
       </w:r>
     </w:p>
     <w:p/>
@@ -502,7 +511,6 @@
         </w:numPr>
       </w:pPr>
       <w:r>
-        <w:lastRenderedPageBreak/>
         <w:t>Connect Microcontroller PC5 (Pin 28) to Knock Sense on the Knock Sensor.</w:t>
       </w:r>
     </w:p>
@@ -821,7 +829,10 @@
           <w:tcPr>
             <w:tcW w:w="918" w:type="dxa"/>
           </w:tcPr>
-          <w:p/>
+          <w:p>
+            <w:bookmarkStart w:id="0" w:name="_GoBack"/>
+            <w:bookmarkEnd w:id="0"/>
+          </w:p>
         </w:tc>
         <w:tc>
           <w:tcPr>
@@ -1134,8 +1145,6 @@
             <w:r>
               <w:t xml:space="preserve">LED turns red signifying that the knock sequences were different. </w:t>
             </w:r>
-            <w:bookmarkStart w:id="0" w:name="_GoBack"/>
-            <w:bookmarkEnd w:id="0"/>
           </w:p>
         </w:tc>
         <w:tc>

</xml_diff>